<commit_message>
Replace summary tables with regression tables
</commit_message>
<xml_diff>
--- a/papers/2026/industry-responses-to-tariffs-partisanship/exports/paper_submission.docx
+++ b/papers/2026/industry-responses-to-tariffs-partisanship/exports/paper_submission.docx
@@ -503,794 +503,7 @@
         <w:ind w:firstLine="0"/>
       </w:pPr>
       <w:r>
-        <w:t>Table 1. Cross-sectional WLS dem_share coefficients across windows. [18]</w:t>
-      </w:r>
-    </w:p>
-    <w:tbl>
-      <w:tblPr>
-        <w:tblStyle w:val="TableGrid"/>
-        <w:tblW w:type="auto" w:w="0"/>
-        <w:tblLook w:firstColumn="1" w:firstRow="1" w:lastColumn="0" w:lastRow="0" w:noHBand="0" w:noVBand="1" w:val="04A0"/>
-      </w:tblPr>
-      <w:tblGrid>
-        <w:gridCol w:w="1560"/>
-        <w:gridCol w:w="1560"/>
-        <w:gridCol w:w="1560"/>
-        <w:gridCol w:w="1560"/>
-        <w:gridCol w:w="1560"/>
-        <w:gridCol w:w="1560"/>
-      </w:tblGrid>
-      <w:tr>
-        <w:tc>
-          <w:tcPr>
-            <w:tcW w:type="dxa" w:w="1560"/>
-          </w:tcPr>
-          <w:p>
-            <w:pPr>
-              <w:spacing w:after="0" w:before="0"/>
-            </w:pPr>
-            <w:r>
-              <w:rPr>
-                <w:rFonts w:ascii="Times New Roman" w:hAnsi="Times New Roman"/>
-                <w:b/>
-                <w:sz w:val="20"/>
-              </w:rPr>
-              <w:t>Outcome</w:t>
-            </w:r>
-          </w:p>
-        </w:tc>
-        <w:tc>
-          <w:tcPr>
-            <w:tcW w:type="dxa" w:w="1560"/>
-          </w:tcPr>
-          <w:p>
-            <w:pPr>
-              <w:spacing w:after="0" w:before="0"/>
-            </w:pPr>
-            <w:r>
-              <w:rPr>
-                <w:rFonts w:ascii="Times New Roman" w:hAnsi="Times New Roman"/>
-                <w:b/>
-                <w:sz w:val="20"/>
-              </w:rPr>
-              <w:t>Pre window</w:t>
-            </w:r>
-          </w:p>
-        </w:tc>
-        <w:tc>
-          <w:tcPr>
-            <w:tcW w:type="dxa" w:w="1560"/>
-          </w:tcPr>
-          <w:p>
-            <w:pPr>
-              <w:spacing w:after="0" w:before="0"/>
-            </w:pPr>
-            <w:r>
-              <w:rPr>
-                <w:rFonts w:ascii="Times New Roman" w:hAnsi="Times New Roman"/>
-                <w:b/>
-                <w:sz w:val="20"/>
-              </w:rPr>
-              <w:t>Post window</w:t>
-            </w:r>
-          </w:p>
-        </w:tc>
-        <w:tc>
-          <w:tcPr>
-            <w:tcW w:type="dxa" w:w="1560"/>
-          </w:tcPr>
-          <w:p>
-            <w:pPr>
-              <w:spacing w:after="0" w:before="0"/>
-            </w:pPr>
-            <w:r>
-              <w:rPr>
-                <w:rFonts w:ascii="Times New Roman" w:hAnsi="Times New Roman"/>
-                <w:b/>
-                <w:sz w:val="20"/>
-              </w:rPr>
-              <w:t>dem_share coef</w:t>
-            </w:r>
-          </w:p>
-        </w:tc>
-        <w:tc>
-          <w:tcPr>
-            <w:tcW w:type="dxa" w:w="1560"/>
-          </w:tcPr>
-          <w:p>
-            <w:pPr>
-              <w:spacing w:after="0" w:before="0"/>
-            </w:pPr>
-            <w:r>
-              <w:rPr>
-                <w:rFonts w:ascii="Times New Roman" w:hAnsi="Times New Roman"/>
-                <w:b/>
-                <w:sz w:val="20"/>
-              </w:rPr>
-              <w:t>p-value</w:t>
-            </w:r>
-          </w:p>
-        </w:tc>
-        <w:tc>
-          <w:tcPr>
-            <w:tcW w:type="dxa" w:w="1560"/>
-          </w:tcPr>
-          <w:p>
-            <w:pPr>
-              <w:spacing w:after="0" w:before="0"/>
-            </w:pPr>
-            <w:r>
-              <w:rPr>
-                <w:rFonts w:ascii="Times New Roman" w:hAnsi="Times New Roman"/>
-                <w:b/>
-                <w:sz w:val="20"/>
-              </w:rPr>
-              <w:t>N</w:t>
-            </w:r>
-          </w:p>
-        </w:tc>
-      </w:tr>
-      <w:tr>
-        <w:tc>
-          <w:tcPr>
-            <w:tcW w:type="dxa" w:w="1560"/>
-          </w:tcPr>
-          <w:p>
-            <w:pPr>
-              <w:spacing w:after="0" w:before="0"/>
-            </w:pPr>
-            <w:r>
-              <w:rPr>
-                <w:rFonts w:ascii="Times New Roman" w:hAnsi="Times New Roman"/>
-                <w:sz w:val="20"/>
-              </w:rPr>
-              <w:t>exports</w:t>
-            </w:r>
-          </w:p>
-        </w:tc>
-        <w:tc>
-          <w:tcPr>
-            <w:tcW w:type="dxa" w:w="1560"/>
-          </w:tcPr>
-          <w:p>
-            <w:pPr>
-              <w:spacing w:after="0" w:before="0"/>
-            </w:pPr>
-            <w:r>
-              <w:rPr>
-                <w:rFonts w:ascii="Times New Roman" w:hAnsi="Times New Roman"/>
-                <w:sz w:val="20"/>
-              </w:rPr>
-              <w:t>2016</w:t>
-            </w:r>
-          </w:p>
-        </w:tc>
-        <w:tc>
-          <w:tcPr>
-            <w:tcW w:type="dxa" w:w="1560"/>
-          </w:tcPr>
-          <w:p>
-            <w:pPr>
-              <w:spacing w:after="0" w:before="0"/>
-            </w:pPr>
-            <w:r>
-              <w:rPr>
-                <w:rFonts w:ascii="Times New Roman" w:hAnsi="Times New Roman"/>
-                <w:sz w:val="20"/>
-              </w:rPr>
-              <w:t>2018-2019</w:t>
-            </w:r>
-          </w:p>
-        </w:tc>
-        <w:tc>
-          <w:tcPr>
-            <w:tcW w:type="dxa" w:w="1560"/>
-          </w:tcPr>
-          <w:p>
-            <w:pPr>
-              <w:spacing w:after="0" w:before="0"/>
-            </w:pPr>
-            <w:r>
-              <w:rPr>
-                <w:rFonts w:ascii="Times New Roman" w:hAnsi="Times New Roman"/>
-                <w:sz w:val="20"/>
-              </w:rPr>
-              <w:t>-1.470</w:t>
-            </w:r>
-          </w:p>
-        </w:tc>
-        <w:tc>
-          <w:tcPr>
-            <w:tcW w:type="dxa" w:w="1560"/>
-          </w:tcPr>
-          <w:p>
-            <w:pPr>
-              <w:spacing w:after="0" w:before="0"/>
-            </w:pPr>
-            <w:r>
-              <w:rPr>
-                <w:rFonts w:ascii="Times New Roman" w:hAnsi="Times New Roman"/>
-                <w:sz w:val="20"/>
-              </w:rPr>
-              <w:t>0.062</w:t>
-            </w:r>
-          </w:p>
-        </w:tc>
-        <w:tc>
-          <w:tcPr>
-            <w:tcW w:type="dxa" w:w="1560"/>
-          </w:tcPr>
-          <w:p>
-            <w:pPr>
-              <w:spacing w:after="0" w:before="0"/>
-            </w:pPr>
-            <w:r>
-              <w:rPr>
-                <w:rFonts w:ascii="Times New Roman" w:hAnsi="Times New Roman"/>
-                <w:sz w:val="20"/>
-              </w:rPr>
-              <w:t>25</w:t>
-            </w:r>
-          </w:p>
-        </w:tc>
-      </w:tr>
-      <w:tr>
-        <w:tc>
-          <w:tcPr>
-            <w:tcW w:type="dxa" w:w="1560"/>
-          </w:tcPr>
-          <w:p>
-            <w:pPr>
-              <w:spacing w:after="0" w:before="0"/>
-            </w:pPr>
-            <w:r>
-              <w:rPr>
-                <w:rFonts w:ascii="Times New Roman" w:hAnsi="Times New Roman"/>
-                <w:sz w:val="20"/>
-              </w:rPr>
-              <w:t>imports</w:t>
-            </w:r>
-          </w:p>
-        </w:tc>
-        <w:tc>
-          <w:tcPr>
-            <w:tcW w:type="dxa" w:w="1560"/>
-          </w:tcPr>
-          <w:p>
-            <w:pPr>
-              <w:spacing w:after="0" w:before="0"/>
-            </w:pPr>
-            <w:r>
-              <w:rPr>
-                <w:rFonts w:ascii="Times New Roman" w:hAnsi="Times New Roman"/>
-                <w:sz w:val="20"/>
-              </w:rPr>
-              <w:t>2016</w:t>
-            </w:r>
-          </w:p>
-        </w:tc>
-        <w:tc>
-          <w:tcPr>
-            <w:tcW w:type="dxa" w:w="1560"/>
-          </w:tcPr>
-          <w:p>
-            <w:pPr>
-              <w:spacing w:after="0" w:before="0"/>
-            </w:pPr>
-            <w:r>
-              <w:rPr>
-                <w:rFonts w:ascii="Times New Roman" w:hAnsi="Times New Roman"/>
-                <w:sz w:val="20"/>
-              </w:rPr>
-              <w:t>2018-2019</w:t>
-            </w:r>
-          </w:p>
-        </w:tc>
-        <w:tc>
-          <w:tcPr>
-            <w:tcW w:type="dxa" w:w="1560"/>
-          </w:tcPr>
-          <w:p>
-            <w:pPr>
-              <w:spacing w:after="0" w:before="0"/>
-            </w:pPr>
-            <w:r>
-              <w:rPr>
-                <w:rFonts w:ascii="Times New Roman" w:hAnsi="Times New Roman"/>
-                <w:sz w:val="20"/>
-              </w:rPr>
-              <w:t>-0.718</w:t>
-            </w:r>
-          </w:p>
-        </w:tc>
-        <w:tc>
-          <w:tcPr>
-            <w:tcW w:type="dxa" w:w="1560"/>
-          </w:tcPr>
-          <w:p>
-            <w:pPr>
-              <w:spacing w:after="0" w:before="0"/>
-            </w:pPr>
-            <w:r>
-              <w:rPr>
-                <w:rFonts w:ascii="Times New Roman" w:hAnsi="Times New Roman"/>
-                <w:sz w:val="20"/>
-              </w:rPr>
-              <w:t>0.007</w:t>
-            </w:r>
-          </w:p>
-        </w:tc>
-        <w:tc>
-          <w:tcPr>
-            <w:tcW w:type="dxa" w:w="1560"/>
-          </w:tcPr>
-          <w:p>
-            <w:pPr>
-              <w:spacing w:after="0" w:before="0"/>
-            </w:pPr>
-            <w:r>
-              <w:rPr>
-                <w:rFonts w:ascii="Times New Roman" w:hAnsi="Times New Roman"/>
-                <w:sz w:val="20"/>
-              </w:rPr>
-              <w:t>25</w:t>
-            </w:r>
-          </w:p>
-        </w:tc>
-      </w:tr>
-      <w:tr>
-        <w:tc>
-          <w:tcPr>
-            <w:tcW w:type="dxa" w:w="1560"/>
-          </w:tcPr>
-          <w:p>
-            <w:pPr>
-              <w:spacing w:after="0" w:before="0"/>
-            </w:pPr>
-            <w:r>
-              <w:rPr>
-                <w:rFonts w:ascii="Times New Roman" w:hAnsi="Times New Roman"/>
-                <w:sz w:val="20"/>
-              </w:rPr>
-              <w:t>exports</w:t>
-            </w:r>
-          </w:p>
-        </w:tc>
-        <w:tc>
-          <w:tcPr>
-            <w:tcW w:type="dxa" w:w="1560"/>
-          </w:tcPr>
-          <w:p>
-            <w:pPr>
-              <w:spacing w:after="0" w:before="0"/>
-            </w:pPr>
-            <w:r>
-              <w:rPr>
-                <w:rFonts w:ascii="Times New Roman" w:hAnsi="Times New Roman"/>
-                <w:sz w:val="20"/>
-              </w:rPr>
-              <w:t>2016-2017</w:t>
-            </w:r>
-          </w:p>
-        </w:tc>
-        <w:tc>
-          <w:tcPr>
-            <w:tcW w:type="dxa" w:w="1560"/>
-          </w:tcPr>
-          <w:p>
-            <w:pPr>
-              <w:spacing w:after="0" w:before="0"/>
-            </w:pPr>
-            <w:r>
-              <w:rPr>
-                <w:rFonts w:ascii="Times New Roman" w:hAnsi="Times New Roman"/>
-                <w:sz w:val="20"/>
-              </w:rPr>
-              <w:t>2018-2019</w:t>
-            </w:r>
-          </w:p>
-        </w:tc>
-        <w:tc>
-          <w:tcPr>
-            <w:tcW w:type="dxa" w:w="1560"/>
-          </w:tcPr>
-          <w:p>
-            <w:pPr>
-              <w:spacing w:after="0" w:before="0"/>
-            </w:pPr>
-            <w:r>
-              <w:rPr>
-                <w:rFonts w:ascii="Times New Roman" w:hAnsi="Times New Roman"/>
-                <w:sz w:val="20"/>
-              </w:rPr>
-              <w:t>-1.264</w:t>
-            </w:r>
-          </w:p>
-        </w:tc>
-        <w:tc>
-          <w:tcPr>
-            <w:tcW w:type="dxa" w:w="1560"/>
-          </w:tcPr>
-          <w:p>
-            <w:pPr>
-              <w:spacing w:after="0" w:before="0"/>
-            </w:pPr>
-            <w:r>
-              <w:rPr>
-                <w:rFonts w:ascii="Times New Roman" w:hAnsi="Times New Roman"/>
-                <w:sz w:val="20"/>
-              </w:rPr>
-              <w:t>0.036</w:t>
-            </w:r>
-          </w:p>
-        </w:tc>
-        <w:tc>
-          <w:tcPr>
-            <w:tcW w:type="dxa" w:w="1560"/>
-          </w:tcPr>
-          <w:p>
-            <w:pPr>
-              <w:spacing w:after="0" w:before="0"/>
-            </w:pPr>
-            <w:r>
-              <w:rPr>
-                <w:rFonts w:ascii="Times New Roman" w:hAnsi="Times New Roman"/>
-                <w:sz w:val="20"/>
-              </w:rPr>
-              <w:t>25</w:t>
-            </w:r>
-          </w:p>
-        </w:tc>
-      </w:tr>
-      <w:tr>
-        <w:tc>
-          <w:tcPr>
-            <w:tcW w:type="dxa" w:w="1560"/>
-          </w:tcPr>
-          <w:p>
-            <w:pPr>
-              <w:spacing w:after="0" w:before="0"/>
-            </w:pPr>
-            <w:r>
-              <w:rPr>
-                <w:rFonts w:ascii="Times New Roman" w:hAnsi="Times New Roman"/>
-                <w:sz w:val="20"/>
-              </w:rPr>
-              <w:t>imports</w:t>
-            </w:r>
-          </w:p>
-        </w:tc>
-        <w:tc>
-          <w:tcPr>
-            <w:tcW w:type="dxa" w:w="1560"/>
-          </w:tcPr>
-          <w:p>
-            <w:pPr>
-              <w:spacing w:after="0" w:before="0"/>
-            </w:pPr>
-            <w:r>
-              <w:rPr>
-                <w:rFonts w:ascii="Times New Roman" w:hAnsi="Times New Roman"/>
-                <w:sz w:val="20"/>
-              </w:rPr>
-              <w:t>2016-2017</w:t>
-            </w:r>
-          </w:p>
-        </w:tc>
-        <w:tc>
-          <w:tcPr>
-            <w:tcW w:type="dxa" w:w="1560"/>
-          </w:tcPr>
-          <w:p>
-            <w:pPr>
-              <w:spacing w:after="0" w:before="0"/>
-            </w:pPr>
-            <w:r>
-              <w:rPr>
-                <w:rFonts w:ascii="Times New Roman" w:hAnsi="Times New Roman"/>
-                <w:sz w:val="20"/>
-              </w:rPr>
-              <w:t>2018-2019</w:t>
-            </w:r>
-          </w:p>
-        </w:tc>
-        <w:tc>
-          <w:tcPr>
-            <w:tcW w:type="dxa" w:w="1560"/>
-          </w:tcPr>
-          <w:p>
-            <w:pPr>
-              <w:spacing w:after="0" w:before="0"/>
-            </w:pPr>
-            <w:r>
-              <w:rPr>
-                <w:rFonts w:ascii="Times New Roman" w:hAnsi="Times New Roman"/>
-                <w:sz w:val="20"/>
-              </w:rPr>
-              <w:t>-0.443</w:t>
-            </w:r>
-          </w:p>
-        </w:tc>
-        <w:tc>
-          <w:tcPr>
-            <w:tcW w:type="dxa" w:w="1560"/>
-          </w:tcPr>
-          <w:p>
-            <w:pPr>
-              <w:spacing w:after="0" w:before="0"/>
-            </w:pPr>
-            <w:r>
-              <w:rPr>
-                <w:rFonts w:ascii="Times New Roman" w:hAnsi="Times New Roman"/>
-                <w:sz w:val="20"/>
-              </w:rPr>
-              <w:t>0.033</w:t>
-            </w:r>
-          </w:p>
-        </w:tc>
-        <w:tc>
-          <w:tcPr>
-            <w:tcW w:type="dxa" w:w="1560"/>
-          </w:tcPr>
-          <w:p>
-            <w:pPr>
-              <w:spacing w:after="0" w:before="0"/>
-            </w:pPr>
-            <w:r>
-              <w:rPr>
-                <w:rFonts w:ascii="Times New Roman" w:hAnsi="Times New Roman"/>
-                <w:sz w:val="20"/>
-              </w:rPr>
-              <w:t>25</w:t>
-            </w:r>
-          </w:p>
-        </w:tc>
-      </w:tr>
-      <w:tr>
-        <w:tc>
-          <w:tcPr>
-            <w:tcW w:type="dxa" w:w="1560"/>
-          </w:tcPr>
-          <w:p>
-            <w:pPr>
-              <w:spacing w:after="0" w:before="0"/>
-            </w:pPr>
-            <w:r>
-              <w:rPr>
-                <w:rFonts w:ascii="Times New Roman" w:hAnsi="Times New Roman"/>
-                <w:sz w:val="20"/>
-              </w:rPr>
-              <w:t>exports</w:t>
-            </w:r>
-          </w:p>
-        </w:tc>
-        <w:tc>
-          <w:tcPr>
-            <w:tcW w:type="dxa" w:w="1560"/>
-          </w:tcPr>
-          <w:p>
-            <w:pPr>
-              <w:spacing w:after="0" w:before="0"/>
-            </w:pPr>
-            <w:r>
-              <w:rPr>
-                <w:rFonts w:ascii="Times New Roman" w:hAnsi="Times New Roman"/>
-                <w:sz w:val="20"/>
-              </w:rPr>
-              <w:t>2016-2017</w:t>
-            </w:r>
-          </w:p>
-        </w:tc>
-        <w:tc>
-          <w:tcPr>
-            <w:tcW w:type="dxa" w:w="1560"/>
-          </w:tcPr>
-          <w:p>
-            <w:pPr>
-              <w:spacing w:after="0" w:before="0"/>
-            </w:pPr>
-            <w:r>
-              <w:rPr>
-                <w:rFonts w:ascii="Times New Roman" w:hAnsi="Times New Roman"/>
-                <w:sz w:val="20"/>
-              </w:rPr>
-              <w:t>2019</w:t>
-            </w:r>
-          </w:p>
-        </w:tc>
-        <w:tc>
-          <w:tcPr>
-            <w:tcW w:type="dxa" w:w="1560"/>
-          </w:tcPr>
-          <w:p>
-            <w:pPr>
-              <w:spacing w:after="0" w:before="0"/>
-            </w:pPr>
-            <w:r>
-              <w:rPr>
-                <w:rFonts w:ascii="Times New Roman" w:hAnsi="Times New Roman"/>
-                <w:sz w:val="20"/>
-              </w:rPr>
-              <w:t>-1.414</w:t>
-            </w:r>
-          </w:p>
-        </w:tc>
-        <w:tc>
-          <w:tcPr>
-            <w:tcW w:type="dxa" w:w="1560"/>
-          </w:tcPr>
-          <w:p>
-            <w:pPr>
-              <w:spacing w:after="0" w:before="0"/>
-            </w:pPr>
-            <w:r>
-              <w:rPr>
-                <w:rFonts w:ascii="Times New Roman" w:hAnsi="Times New Roman"/>
-                <w:sz w:val="20"/>
-              </w:rPr>
-              <w:t>0.030</w:t>
-            </w:r>
-          </w:p>
-        </w:tc>
-        <w:tc>
-          <w:tcPr>
-            <w:tcW w:type="dxa" w:w="1560"/>
-          </w:tcPr>
-          <w:p>
-            <w:pPr>
-              <w:spacing w:after="0" w:before="0"/>
-            </w:pPr>
-            <w:r>
-              <w:rPr>
-                <w:rFonts w:ascii="Times New Roman" w:hAnsi="Times New Roman"/>
-                <w:sz w:val="20"/>
-              </w:rPr>
-              <w:t>25</w:t>
-            </w:r>
-          </w:p>
-        </w:tc>
-      </w:tr>
-      <w:tr>
-        <w:tc>
-          <w:tcPr>
-            <w:tcW w:type="dxa" w:w="1560"/>
-          </w:tcPr>
-          <w:p>
-            <w:pPr>
-              <w:spacing w:after="0" w:before="0"/>
-            </w:pPr>
-            <w:r>
-              <w:rPr>
-                <w:rFonts w:ascii="Times New Roman" w:hAnsi="Times New Roman"/>
-                <w:sz w:val="20"/>
-              </w:rPr>
-              <w:t>imports</w:t>
-            </w:r>
-          </w:p>
-        </w:tc>
-        <w:tc>
-          <w:tcPr>
-            <w:tcW w:type="dxa" w:w="1560"/>
-          </w:tcPr>
-          <w:p>
-            <w:pPr>
-              <w:spacing w:after="0" w:before="0"/>
-            </w:pPr>
-            <w:r>
-              <w:rPr>
-                <w:rFonts w:ascii="Times New Roman" w:hAnsi="Times New Roman"/>
-                <w:sz w:val="20"/>
-              </w:rPr>
-              <w:t>2016-2017</w:t>
-            </w:r>
-          </w:p>
-        </w:tc>
-        <w:tc>
-          <w:tcPr>
-            <w:tcW w:type="dxa" w:w="1560"/>
-          </w:tcPr>
-          <w:p>
-            <w:pPr>
-              <w:spacing w:after="0" w:before="0"/>
-            </w:pPr>
-            <w:r>
-              <w:rPr>
-                <w:rFonts w:ascii="Times New Roman" w:hAnsi="Times New Roman"/>
-                <w:sz w:val="20"/>
-              </w:rPr>
-              <w:t>2019</w:t>
-            </w:r>
-          </w:p>
-        </w:tc>
-        <w:tc>
-          <w:tcPr>
-            <w:tcW w:type="dxa" w:w="1560"/>
-          </w:tcPr>
-          <w:p>
-            <w:pPr>
-              <w:spacing w:after="0" w:before="0"/>
-            </w:pPr>
-            <w:r>
-              <w:rPr>
-                <w:rFonts w:ascii="Times New Roman" w:hAnsi="Times New Roman"/>
-                <w:sz w:val="20"/>
-              </w:rPr>
-              <w:t>-0.302</w:t>
-            </w:r>
-          </w:p>
-        </w:tc>
-        <w:tc>
-          <w:tcPr>
-            <w:tcW w:type="dxa" w:w="1560"/>
-          </w:tcPr>
-          <w:p>
-            <w:pPr>
-              <w:spacing w:after="0" w:before="0"/>
-            </w:pPr>
-            <w:r>
-              <w:rPr>
-                <w:rFonts w:ascii="Times New Roman" w:hAnsi="Times New Roman"/>
-                <w:sz w:val="20"/>
-              </w:rPr>
-              <w:t>0.207</w:t>
-            </w:r>
-          </w:p>
-        </w:tc>
-        <w:tc>
-          <w:tcPr>
-            <w:tcW w:type="dxa" w:w="1560"/>
-          </w:tcPr>
-          <w:p>
-            <w:pPr>
-              <w:spacing w:after="0" w:before="0"/>
-            </w:pPr>
-            <w:r>
-              <w:rPr>
-                <w:rFonts w:ascii="Times New Roman" w:hAnsi="Times New Roman"/>
-                <w:sz w:val="20"/>
-              </w:rPr>
-              <w:t>25</w:t>
-            </w:r>
-          </w:p>
-        </w:tc>
-      </w:tr>
-    </w:tbl>
-    <w:p/>
-    <w:p>
-      <w:r>
-        <w:t>These patterns persist when the post window is restricted to 2019 only. Export coefficients remain negative, and import coefficients remain small and insignificant. [18] In a 2016 vs 2018-2019 comparison, the import WLS coefficient becomes more negative and significant, but the export WLS coefficient is only marginal. [18] This sensitivity to window choice emphasizes the exploratory nature of the findings.</w:t>
-      </w:r>
-    </w:p>
-    <w:p>
-      <w:pPr>
-        <w:pStyle w:val="Heading3"/>
-      </w:pPr>
-      <w:r>
-        <w:t>5.2 Exposure and rigidity controls</w:t>
-      </w:r>
-    </w:p>
-    <w:p>
-      <w:r>
-        <w:t>When exposure_share and rigidity are added (H1/H2), the export WLS dem_share coefficient remains negative and statistically significant in the 2016-2017 vs 2018-2019 window. [18] The exposure_share coefficient is also negative and significant, indicating that more exposed industries show smaller export adjustments, and rigidity is negative and significant, implying that industries with higher employment per establishment adjust less. [18]</w:t>
-      </w:r>
-    </w:p>
-    <w:p>
-      <w:r>
-        <w:t>By contrast, imports remain largely insignificant in these controlled specifications. [18]</w:t>
-      </w:r>
-    </w:p>
-    <w:p>
-      <w:r>
-        <w:t>In the controlled export WLS specification, the dem_share coefficient is -1.36 (p = 0.0126), exposure_share is -2.19 (p = 0.0496), and rigidity is -0.00162 (p = 0.0138). [18] These estimates imply that export adjustments are smaller in more exposed and more rigid industries, and that the negative dem_share association persists even after accounting for these controls. [18] Import specifications with the same controls show small and statistically insignificant coefficients, reinforcing the asymmetry between import and export responses. [18]</w:t>
-      </w:r>
-    </w:p>
-    <w:p>
-      <w:pPr>
-        <w:pStyle w:val="TableCaption"/>
-        <w:ind w:firstLine="0"/>
-      </w:pPr>
-      <w:r>
-        <w:t>Table 2. WLS controls (2016-2017 vs 2018-2019) coefficients. [18]</w:t>
+        <w:t>Table 1. Cross-sectional regressions (abs log change, 2016-2017 vs 2018-2019). [18]</w:t>
       </w:r>
     </w:p>
     <w:tbl>
@@ -1321,7 +534,6 @@
                 <w:b/>
                 <w:sz w:val="20"/>
               </w:rPr>
-              <w:t>Outcome</w:t>
             </w:r>
           </w:p>
         </w:tc>
@@ -1339,7 +551,7 @@
                 <w:b/>
                 <w:sz w:val="20"/>
               </w:rPr>
-              <w:t>dem_share coef (p)</w:t>
+              <w:t>Imports OLS</w:t>
             </w:r>
           </w:p>
         </w:tc>
@@ -1357,7 +569,7 @@
                 <w:b/>
                 <w:sz w:val="20"/>
               </w:rPr>
-              <w:t>exposure_share coef (p)</w:t>
+              <w:t>Imports WLS</w:t>
             </w:r>
           </w:p>
         </w:tc>
@@ -1375,7 +587,7 @@
                 <w:b/>
                 <w:sz w:val="20"/>
               </w:rPr>
-              <w:t>rigidity coef (p)</w:t>
+              <w:t>Exports OLS</w:t>
             </w:r>
           </w:p>
         </w:tc>
@@ -1393,7 +605,7 @@
                 <w:b/>
                 <w:sz w:val="20"/>
               </w:rPr>
-              <w:t>N</w:t>
+              <w:t>Exports WLS</w:t>
             </w:r>
           </w:p>
         </w:tc>
@@ -1412,7 +624,7 @@
                 <w:rFonts w:ascii="Times New Roman" w:hAnsi="Times New Roman"/>
                 <w:sz w:val="20"/>
               </w:rPr>
-              <w:t>exports</w:t>
+              <w:t>dem_share</w:t>
             </w:r>
           </w:p>
         </w:tc>
@@ -1429,7 +641,7 @@
                 <w:rFonts w:ascii="Times New Roman" w:hAnsi="Times New Roman"/>
                 <w:sz w:val="20"/>
               </w:rPr>
-              <w:t>-1.360 (0.013)</w:t>
+              <w:t>-0.139 (0.195)</w:t>
             </w:r>
           </w:p>
         </w:tc>
@@ -1446,7 +658,7 @@
                 <w:rFonts w:ascii="Times New Roman" w:hAnsi="Times New Roman"/>
                 <w:sz w:val="20"/>
               </w:rPr>
-              <w:t>-2.187 (0.050)</w:t>
+              <w:t>-0.443** (0.195)</w:t>
             </w:r>
           </w:p>
         </w:tc>
@@ -1463,7 +675,94 @@
                 <w:rFonts w:ascii="Times New Roman" w:hAnsi="Times New Roman"/>
                 <w:sz w:val="20"/>
               </w:rPr>
-              <w:t>-0.0016 (0.014)</w:t>
+              <w:t>-0.928* (0.504)</w:t>
+            </w:r>
+          </w:p>
+        </w:tc>
+        <w:tc>
+          <w:tcPr>
+            <w:tcW w:type="dxa" w:w="1872"/>
+          </w:tcPr>
+          <w:p>
+            <w:pPr>
+              <w:spacing w:after="0" w:before="0"/>
+            </w:pPr>
+            <w:r>
+              <w:rPr>
+                <w:rFonts w:ascii="Times New Roman" w:hAnsi="Times New Roman"/>
+                <w:sz w:val="20"/>
+              </w:rPr>
+              <w:t>-1.264** (0.566)</w:t>
+            </w:r>
+          </w:p>
+        </w:tc>
+      </w:tr>
+      <w:tr>
+        <w:tc>
+          <w:tcPr>
+            <w:tcW w:type="dxa" w:w="1872"/>
+          </w:tcPr>
+          <w:p>
+            <w:pPr>
+              <w:spacing w:after="0" w:before="0"/>
+            </w:pPr>
+            <w:r>
+              <w:rPr>
+                <w:rFonts w:ascii="Times New Roman" w:hAnsi="Times New Roman"/>
+                <w:sz w:val="20"/>
+              </w:rPr>
+              <w:t>N</w:t>
+            </w:r>
+          </w:p>
+        </w:tc>
+        <w:tc>
+          <w:tcPr>
+            <w:tcW w:type="dxa" w:w="1872"/>
+          </w:tcPr>
+          <w:p>
+            <w:pPr>
+              <w:spacing w:after="0" w:before="0"/>
+            </w:pPr>
+            <w:r>
+              <w:rPr>
+                <w:rFonts w:ascii="Times New Roman" w:hAnsi="Times New Roman"/>
+                <w:sz w:val="20"/>
+              </w:rPr>
+              <w:t>25</w:t>
+            </w:r>
+          </w:p>
+        </w:tc>
+        <w:tc>
+          <w:tcPr>
+            <w:tcW w:type="dxa" w:w="1872"/>
+          </w:tcPr>
+          <w:p>
+            <w:pPr>
+              <w:spacing w:after="0" w:before="0"/>
+            </w:pPr>
+            <w:r>
+              <w:rPr>
+                <w:rFonts w:ascii="Times New Roman" w:hAnsi="Times New Roman"/>
+                <w:sz w:val="20"/>
+              </w:rPr>
+              <w:t>25</w:t>
+            </w:r>
+          </w:p>
+        </w:tc>
+        <w:tc>
+          <w:tcPr>
+            <w:tcW w:type="dxa" w:w="1872"/>
+          </w:tcPr>
+          <w:p>
+            <w:pPr>
+              <w:spacing w:after="0" w:before="0"/>
+            </w:pPr>
+            <w:r>
+              <w:rPr>
+                <w:rFonts w:ascii="Times New Roman" w:hAnsi="Times New Roman"/>
+                <w:sz w:val="20"/>
+              </w:rPr>
+              <w:t>25</w:t>
             </w:r>
           </w:p>
         </w:tc>
@@ -1499,7 +798,7 @@
                 <w:rFonts w:ascii="Times New Roman" w:hAnsi="Times New Roman"/>
                 <w:sz w:val="20"/>
               </w:rPr>
-              <w:t>imports</w:t>
+              <w:t>R2</w:t>
             </w:r>
           </w:p>
         </w:tc>
@@ -1516,7 +815,7 @@
                 <w:rFonts w:ascii="Times New Roman" w:hAnsi="Times New Roman"/>
                 <w:sz w:val="20"/>
               </w:rPr>
-              <w:t>-0.466 (0.025)</w:t>
+              <w:t>0.022</w:t>
             </w:r>
           </w:p>
         </w:tc>
@@ -1533,7 +832,7 @@
                 <w:rFonts w:ascii="Times New Roman" w:hAnsi="Times New Roman"/>
                 <w:sz w:val="20"/>
               </w:rPr>
-              <w:t>0.124 (0.789)</w:t>
+              <w:t>0.183</w:t>
             </w:r>
           </w:p>
         </w:tc>
@@ -1550,7 +849,7 @@
                 <w:rFonts w:ascii="Times New Roman" w:hAnsi="Times New Roman"/>
                 <w:sz w:val="20"/>
               </w:rPr>
-              <w:t>-0.0004 (0.156)</w:t>
+              <w:t>0.128</w:t>
             </w:r>
           </w:p>
         </w:tc>
@@ -1567,13 +866,393 @@
                 <w:rFonts w:ascii="Times New Roman" w:hAnsi="Times New Roman"/>
                 <w:sz w:val="20"/>
               </w:rPr>
-              <w:t>25</w:t>
+              <w:t>0.178</w:t>
             </w:r>
           </w:p>
         </w:tc>
       </w:tr>
     </w:tbl>
     <w:p/>
+    <w:p>
+      <w:r>
+        <w:t>Note: Standard errors in parentheses.  p &lt; 0.10,  p &lt; 0.05,  p &lt; 0.01. [18]</w:t>
+      </w:r>
+    </w:p>
+    <w:p>
+      <w:r>
+        <w:t>These patterns persist when the post window is restricted to 2019 only. Export coefficients remain negative, and import coefficients remain small and insignificant. [18] In a 2016 vs 2018-2019 comparison, the import WLS coefficient becomes more negative and significant, but the export WLS coefficient is only marginal. [18] This sensitivity to window choice emphasizes the exploratory nature of the findings.</w:t>
+      </w:r>
+    </w:p>
+    <w:p>
+      <w:pPr>
+        <w:pStyle w:val="Heading3"/>
+      </w:pPr>
+      <w:r>
+        <w:t>5.2 Exposure and rigidity controls</w:t>
+      </w:r>
+    </w:p>
+    <w:p>
+      <w:r>
+        <w:t>When exposure_share and rigidity are added (H1/H2), the export WLS dem_share coefficient remains negative and statistically significant in the 2016-2017 vs 2018-2019 window. [18] The exposure_share coefficient is also negative and significant, indicating that more exposed industries show smaller export adjustments, and rigidity is negative and significant, implying that industries with higher employment per establishment adjust less. [18]</w:t>
+      </w:r>
+    </w:p>
+    <w:p>
+      <w:r>
+        <w:t>By contrast, imports remain largely insignificant in these controlled specifications. [18]</w:t>
+      </w:r>
+    </w:p>
+    <w:p>
+      <w:r>
+        <w:t>In the controlled export WLS specification, the dem_share coefficient is -1.36 (p = 0.0126), exposure_share is -2.19 (p = 0.0496), and rigidity is -0.00162 (p = 0.0138). [18] These estimates imply that export adjustments are smaller in more exposed and more rigid industries, and that the negative dem_share association persists even after accounting for these controls. [18] Import specifications with the same controls show small and statistically insignificant coefficients, reinforcing the asymmetry between import and export responses. [18]</w:t>
+      </w:r>
+    </w:p>
+    <w:p>
+      <w:pPr>
+        <w:pStyle w:val="TableCaption"/>
+        <w:ind w:firstLine="0"/>
+      </w:pPr>
+      <w:r>
+        <w:t>Table 2. WLS controls (abs log change, 2016-2017 vs 2018-2019). [18]</w:t>
+      </w:r>
+    </w:p>
+    <w:tbl>
+      <w:tblPr>
+        <w:tblStyle w:val="TableGrid"/>
+        <w:tblW w:type="auto" w:w="0"/>
+        <w:tblLook w:firstColumn="1" w:firstRow="1" w:lastColumn="0" w:lastRow="0" w:noHBand="0" w:noVBand="1" w:val="04A0"/>
+      </w:tblPr>
+      <w:tblGrid>
+        <w:gridCol w:w="3120"/>
+        <w:gridCol w:w="3120"/>
+        <w:gridCol w:w="3120"/>
+      </w:tblGrid>
+      <w:tr>
+        <w:tc>
+          <w:tcPr>
+            <w:tcW w:type="dxa" w:w="3120"/>
+          </w:tcPr>
+          <w:p>
+            <w:pPr>
+              <w:spacing w:after="0" w:before="0"/>
+            </w:pPr>
+            <w:r>
+              <w:rPr>
+                <w:rFonts w:ascii="Times New Roman" w:hAnsi="Times New Roman"/>
+                <w:b/>
+                <w:sz w:val="20"/>
+              </w:rPr>
+            </w:r>
+          </w:p>
+        </w:tc>
+        <w:tc>
+          <w:tcPr>
+            <w:tcW w:type="dxa" w:w="3120"/>
+          </w:tcPr>
+          <w:p>
+            <w:pPr>
+              <w:spacing w:after="0" w:before="0"/>
+            </w:pPr>
+            <w:r>
+              <w:rPr>
+                <w:rFonts w:ascii="Times New Roman" w:hAnsi="Times New Roman"/>
+                <w:b/>
+                <w:sz w:val="20"/>
+              </w:rPr>
+              <w:t>Imports WLS</w:t>
+            </w:r>
+          </w:p>
+        </w:tc>
+        <w:tc>
+          <w:tcPr>
+            <w:tcW w:type="dxa" w:w="3120"/>
+          </w:tcPr>
+          <w:p>
+            <w:pPr>
+              <w:spacing w:after="0" w:before="0"/>
+            </w:pPr>
+            <w:r>
+              <w:rPr>
+                <w:rFonts w:ascii="Times New Roman" w:hAnsi="Times New Roman"/>
+                <w:b/>
+                <w:sz w:val="20"/>
+              </w:rPr>
+              <w:t>Exports WLS</w:t>
+            </w:r>
+          </w:p>
+        </w:tc>
+      </w:tr>
+      <w:tr>
+        <w:tc>
+          <w:tcPr>
+            <w:tcW w:type="dxa" w:w="3120"/>
+          </w:tcPr>
+          <w:p>
+            <w:pPr>
+              <w:spacing w:after="0" w:before="0"/>
+            </w:pPr>
+            <w:r>
+              <w:rPr>
+                <w:rFonts w:ascii="Times New Roman" w:hAnsi="Times New Roman"/>
+                <w:sz w:val="20"/>
+              </w:rPr>
+              <w:t>dem_share</w:t>
+            </w:r>
+          </w:p>
+        </w:tc>
+        <w:tc>
+          <w:tcPr>
+            <w:tcW w:type="dxa" w:w="3120"/>
+          </w:tcPr>
+          <w:p>
+            <w:pPr>
+              <w:spacing w:after="0" w:before="0"/>
+            </w:pPr>
+            <w:r>
+              <w:rPr>
+                <w:rFonts w:ascii="Times New Roman" w:hAnsi="Times New Roman"/>
+                <w:sz w:val="20"/>
+              </w:rPr>
+              <w:t>-0.466** (0.194)</w:t>
+            </w:r>
+          </w:p>
+        </w:tc>
+        <w:tc>
+          <w:tcPr>
+            <w:tcW w:type="dxa" w:w="3120"/>
+          </w:tcPr>
+          <w:p>
+            <w:pPr>
+              <w:spacing w:after="0" w:before="0"/>
+            </w:pPr>
+            <w:r>
+              <w:rPr>
+                <w:rFonts w:ascii="Times New Roman" w:hAnsi="Times New Roman"/>
+                <w:sz w:val="20"/>
+              </w:rPr>
+              <w:t>-1.360** (0.498)</w:t>
+            </w:r>
+          </w:p>
+        </w:tc>
+      </w:tr>
+      <w:tr>
+        <w:tc>
+          <w:tcPr>
+            <w:tcW w:type="dxa" w:w="3120"/>
+          </w:tcPr>
+          <w:p>
+            <w:pPr>
+              <w:spacing w:after="0" w:before="0"/>
+            </w:pPr>
+            <w:r>
+              <w:rPr>
+                <w:rFonts w:ascii="Times New Roman" w:hAnsi="Times New Roman"/>
+                <w:sz w:val="20"/>
+              </w:rPr>
+              <w:t>exposure_share</w:t>
+            </w:r>
+          </w:p>
+        </w:tc>
+        <w:tc>
+          <w:tcPr>
+            <w:tcW w:type="dxa" w:w="3120"/>
+          </w:tcPr>
+          <w:p>
+            <w:pPr>
+              <w:spacing w:after="0" w:before="0"/>
+            </w:pPr>
+            <w:r>
+              <w:rPr>
+                <w:rFonts w:ascii="Times New Roman" w:hAnsi="Times New Roman"/>
+                <w:sz w:val="20"/>
+              </w:rPr>
+              <w:t>0.124 (0.457)</w:t>
+            </w:r>
+          </w:p>
+        </w:tc>
+        <w:tc>
+          <w:tcPr>
+            <w:tcW w:type="dxa" w:w="3120"/>
+          </w:tcPr>
+          <w:p>
+            <w:pPr>
+              <w:spacing w:after="0" w:before="0"/>
+            </w:pPr>
+            <w:r>
+              <w:rPr>
+                <w:rFonts w:ascii="Times New Roman" w:hAnsi="Times New Roman"/>
+                <w:sz w:val="20"/>
+              </w:rPr>
+              <w:t>-2.187** (1.050)</w:t>
+            </w:r>
+          </w:p>
+        </w:tc>
+      </w:tr>
+      <w:tr>
+        <w:tc>
+          <w:tcPr>
+            <w:tcW w:type="dxa" w:w="3120"/>
+          </w:tcPr>
+          <w:p>
+            <w:pPr>
+              <w:spacing w:after="0" w:before="0"/>
+            </w:pPr>
+            <w:r>
+              <w:rPr>
+                <w:rFonts w:ascii="Times New Roman" w:hAnsi="Times New Roman"/>
+                <w:sz w:val="20"/>
+              </w:rPr>
+              <w:t>rigidity (emp_per_est)</w:t>
+            </w:r>
+          </w:p>
+        </w:tc>
+        <w:tc>
+          <w:tcPr>
+            <w:tcW w:type="dxa" w:w="3120"/>
+          </w:tcPr>
+          <w:p>
+            <w:pPr>
+              <w:spacing w:after="0" w:before="0"/>
+            </w:pPr>
+            <w:r>
+              <w:rPr>
+                <w:rFonts w:ascii="Times New Roman" w:hAnsi="Times New Roman"/>
+                <w:sz w:val="20"/>
+              </w:rPr>
+              <w:t>-0.000401 (0.000272)</w:t>
+            </w:r>
+          </w:p>
+        </w:tc>
+        <w:tc>
+          <w:tcPr>
+            <w:tcW w:type="dxa" w:w="3120"/>
+          </w:tcPr>
+          <w:p>
+            <w:pPr>
+              <w:spacing w:after="0" w:before="0"/>
+            </w:pPr>
+            <w:r>
+              <w:rPr>
+                <w:rFonts w:ascii="Times New Roman" w:hAnsi="Times New Roman"/>
+                <w:sz w:val="20"/>
+              </w:rPr>
+              <w:t>-0.001624** (0.000605)</w:t>
+            </w:r>
+          </w:p>
+        </w:tc>
+      </w:tr>
+      <w:tr>
+        <w:tc>
+          <w:tcPr>
+            <w:tcW w:type="dxa" w:w="3120"/>
+          </w:tcPr>
+          <w:p>
+            <w:pPr>
+              <w:spacing w:after="0" w:before="0"/>
+            </w:pPr>
+            <w:r>
+              <w:rPr>
+                <w:rFonts w:ascii="Times New Roman" w:hAnsi="Times New Roman"/>
+                <w:sz w:val="20"/>
+              </w:rPr>
+              <w:t>N</w:t>
+            </w:r>
+          </w:p>
+        </w:tc>
+        <w:tc>
+          <w:tcPr>
+            <w:tcW w:type="dxa" w:w="3120"/>
+          </w:tcPr>
+          <w:p>
+            <w:pPr>
+              <w:spacing w:after="0" w:before="0"/>
+            </w:pPr>
+            <w:r>
+              <w:rPr>
+                <w:rFonts w:ascii="Times New Roman" w:hAnsi="Times New Roman"/>
+                <w:sz w:val="20"/>
+              </w:rPr>
+              <w:t>25</w:t>
+            </w:r>
+          </w:p>
+        </w:tc>
+        <w:tc>
+          <w:tcPr>
+            <w:tcW w:type="dxa" w:w="3120"/>
+          </w:tcPr>
+          <w:p>
+            <w:pPr>
+              <w:spacing w:after="0" w:before="0"/>
+            </w:pPr>
+            <w:r>
+              <w:rPr>
+                <w:rFonts w:ascii="Times New Roman" w:hAnsi="Times New Roman"/>
+                <w:sz w:val="20"/>
+              </w:rPr>
+              <w:t>25</w:t>
+            </w:r>
+          </w:p>
+        </w:tc>
+      </w:tr>
+      <w:tr>
+        <w:tc>
+          <w:tcPr>
+            <w:tcW w:type="dxa" w:w="3120"/>
+          </w:tcPr>
+          <w:p>
+            <w:pPr>
+              <w:spacing w:after="0" w:before="0"/>
+            </w:pPr>
+            <w:r>
+              <w:rPr>
+                <w:rFonts w:ascii="Times New Roman" w:hAnsi="Times New Roman"/>
+                <w:sz w:val="20"/>
+              </w:rPr>
+              <w:t>R2</w:t>
+            </w:r>
+          </w:p>
+        </w:tc>
+        <w:tc>
+          <w:tcPr>
+            <w:tcW w:type="dxa" w:w="3120"/>
+          </w:tcPr>
+          <w:p>
+            <w:pPr>
+              <w:spacing w:after="0" w:before="0"/>
+            </w:pPr>
+            <w:r>
+              <w:rPr>
+                <w:rFonts w:ascii="Times New Roman" w:hAnsi="Times New Roman"/>
+                <w:sz w:val="20"/>
+              </w:rPr>
+              <w:t>0.272</w:t>
+            </w:r>
+          </w:p>
+        </w:tc>
+        <w:tc>
+          <w:tcPr>
+            <w:tcW w:type="dxa" w:w="3120"/>
+          </w:tcPr>
+          <w:p>
+            <w:pPr>
+              <w:spacing w:after="0" w:before="0"/>
+            </w:pPr>
+            <w:r>
+              <w:rPr>
+                <w:rFonts w:ascii="Times New Roman" w:hAnsi="Times New Roman"/>
+                <w:sz w:val="20"/>
+              </w:rPr>
+              <w:t>0.422</w:t>
+            </w:r>
+          </w:p>
+        </w:tc>
+      </w:tr>
+    </w:tbl>
+    <w:p/>
+    <w:p>
+      <w:r>
+        <w:t>Note: Standard errors in parentheses.  p &lt; 0.10,  p &lt; 0.05,  p &lt; 0.01. [18]</w:t>
+      </w:r>
+    </w:p>
     <w:p>
       <w:r>
         <w:t>Notably, the simple correlations between dem_share and the two controls are close to zero (approximately 0.016 with exposure and 0.095 with rigidity), which suggests that dem_share is not merely a mechanical proxy for these variables. [18] Even so, the limited sample size means that multicollinearity and leverage points can still influence coefficient stability. [18] Taken together, these results suggest that export adjustments are more tightly linked to industry structure and exposure than import adjustments, and that any partisanship signal is more pronounced on the export side.</w:t>
@@ -1603,7 +1282,7 @@
         <w:ind w:firstLine="0"/>
       </w:pPr>
       <w:r>
-        <w:t>Table 3. Panel fixed-effects dem_share x post interactions. [18]</w:t>
+        <w:t>Table 3. Panel fixed-effects dem_share x post (clustered SEs). [18]</w:t>
       </w:r>
     </w:p>
     <w:tbl>
@@ -1634,7 +1313,6 @@
                 <w:b/>
                 <w:sz w:val="20"/>
               </w:rPr>
-              <w:t>Outcome</w:t>
             </w:r>
           </w:p>
         </w:tc>
@@ -1652,7 +1330,7 @@
                 <w:b/>
                 <w:sz w:val="20"/>
               </w:rPr>
-              <w:t>Post start</w:t>
+              <w:t>Imports 2018-07</w:t>
             </w:r>
           </w:p>
         </w:tc>
@@ -1670,7 +1348,7 @@
                 <w:b/>
                 <w:sz w:val="20"/>
               </w:rPr>
-              <w:t>dem_share x post coef</w:t>
+              <w:t>Exports 2018-07</w:t>
             </w:r>
           </w:p>
         </w:tc>
@@ -1688,7 +1366,7 @@
                 <w:b/>
                 <w:sz w:val="20"/>
               </w:rPr>
-              <w:t>p-value</w:t>
+              <w:t>Imports 2019-01</w:t>
             </w:r>
           </w:p>
         </w:tc>
@@ -1706,7 +1384,7 @@
                 <w:b/>
                 <w:sz w:val="20"/>
               </w:rPr>
-              <w:t>N</w:t>
+              <w:t>Exports 2019-01</w:t>
             </w:r>
           </w:p>
         </w:tc>
@@ -1725,7 +1403,7 @@
                 <w:rFonts w:ascii="Times New Roman" w:hAnsi="Times New Roman"/>
                 <w:sz w:val="20"/>
               </w:rPr>
-              <w:t>exports</w:t>
+              <w:t>dem_share x post</w:t>
             </w:r>
           </w:p>
         </w:tc>
@@ -1742,7 +1420,7 @@
                 <w:rFonts w:ascii="Times New Roman" w:hAnsi="Times New Roman"/>
                 <w:sz w:val="20"/>
               </w:rPr>
-              <w:t>2018-07-01</w:t>
+              <w:t>-0.126 (0.267)</w:t>
             </w:r>
           </w:p>
         </w:tc>
@@ -1759,7 +1437,7 @@
                 <w:rFonts w:ascii="Times New Roman" w:hAnsi="Times New Roman"/>
                 <w:sz w:val="20"/>
               </w:rPr>
-              <w:t>-1.047</w:t>
+              <w:t>-1.047 (1.134)</w:t>
             </w:r>
           </w:p>
         </w:tc>
@@ -1776,7 +1454,94 @@
                 <w:rFonts w:ascii="Times New Roman" w:hAnsi="Times New Roman"/>
                 <w:sz w:val="20"/>
               </w:rPr>
-              <w:t>0.356</w:t>
+              <w:t>-0.142 (0.284)</w:t>
+            </w:r>
+          </w:p>
+        </w:tc>
+        <w:tc>
+          <w:tcPr>
+            <w:tcW w:type="dxa" w:w="1872"/>
+          </w:tcPr>
+          <w:p>
+            <w:pPr>
+              <w:spacing w:after="0" w:before="0"/>
+            </w:pPr>
+            <w:r>
+              <w:rPr>
+                <w:rFonts w:ascii="Times New Roman" w:hAnsi="Times New Roman"/>
+                <w:sz w:val="20"/>
+              </w:rPr>
+              <w:t>-0.960 (1.060)</w:t>
+            </w:r>
+          </w:p>
+        </w:tc>
+      </w:tr>
+      <w:tr>
+        <w:tc>
+          <w:tcPr>
+            <w:tcW w:type="dxa" w:w="1872"/>
+          </w:tcPr>
+          <w:p>
+            <w:pPr>
+              <w:spacing w:after="0" w:before="0"/>
+            </w:pPr>
+            <w:r>
+              <w:rPr>
+                <w:rFonts w:ascii="Times New Roman" w:hAnsi="Times New Roman"/>
+                <w:sz w:val="20"/>
+              </w:rPr>
+              <w:t>N</w:t>
+            </w:r>
+          </w:p>
+        </w:tc>
+        <w:tc>
+          <w:tcPr>
+            <w:tcW w:type="dxa" w:w="1872"/>
+          </w:tcPr>
+          <w:p>
+            <w:pPr>
+              <w:spacing w:after="0" w:before="0"/>
+            </w:pPr>
+            <w:r>
+              <w:rPr>
+                <w:rFonts w:ascii="Times New Roman" w:hAnsi="Times New Roman"/>
+                <w:sz w:val="20"/>
+              </w:rPr>
+              <w:t>2736</w:t>
+            </w:r>
+          </w:p>
+        </w:tc>
+        <w:tc>
+          <w:tcPr>
+            <w:tcW w:type="dxa" w:w="1872"/>
+          </w:tcPr>
+          <w:p>
+            <w:pPr>
+              <w:spacing w:after="0" w:before="0"/>
+            </w:pPr>
+            <w:r>
+              <w:rPr>
+                <w:rFonts w:ascii="Times New Roman" w:hAnsi="Times New Roman"/>
+                <w:sz w:val="20"/>
+              </w:rPr>
+              <w:t>2736</w:t>
+            </w:r>
+          </w:p>
+        </w:tc>
+        <w:tc>
+          <w:tcPr>
+            <w:tcW w:type="dxa" w:w="1872"/>
+          </w:tcPr>
+          <w:p>
+            <w:pPr>
+              <w:spacing w:after="0" w:before="0"/>
+            </w:pPr>
+            <w:r>
+              <w:rPr>
+                <w:rFonts w:ascii="Times New Roman" w:hAnsi="Times New Roman"/>
+                <w:sz w:val="20"/>
+              </w:rPr>
+              <w:t>2736</w:t>
             </w:r>
           </w:p>
         </w:tc>
@@ -1812,7 +1577,7 @@
                 <w:rFonts w:ascii="Times New Roman" w:hAnsi="Times New Roman"/>
                 <w:sz w:val="20"/>
               </w:rPr>
-              <w:t>imports</w:t>
+              <w:t>R2</w:t>
             </w:r>
           </w:p>
         </w:tc>
@@ -1829,7 +1594,7 @@
                 <w:rFonts w:ascii="Times New Roman" w:hAnsi="Times New Roman"/>
                 <w:sz w:val="20"/>
               </w:rPr>
-              <w:t>2018-07-01</w:t>
+              <w:t>0.991</w:t>
             </w:r>
           </w:p>
         </w:tc>
@@ -1846,7 +1611,7 @@
                 <w:rFonts w:ascii="Times New Roman" w:hAnsi="Times New Roman"/>
                 <w:sz w:val="20"/>
               </w:rPr>
-              <w:t>-0.126</w:t>
+              <w:t>0.986</w:t>
             </w:r>
           </w:p>
         </w:tc>
@@ -1863,7 +1628,7 @@
                 <w:rFonts w:ascii="Times New Roman" w:hAnsi="Times New Roman"/>
                 <w:sz w:val="20"/>
               </w:rPr>
-              <w:t>0.637</w:t>
+              <w:t>0.991</w:t>
             </w:r>
           </w:p>
         </w:tc>
@@ -1880,187 +1645,18 @@
                 <w:rFonts w:ascii="Times New Roman" w:hAnsi="Times New Roman"/>
                 <w:sz w:val="20"/>
               </w:rPr>
-              <w:t>2736</w:t>
-            </w:r>
-          </w:p>
-        </w:tc>
-      </w:tr>
-      <w:tr>
-        <w:tc>
-          <w:tcPr>
-            <w:tcW w:type="dxa" w:w="1872"/>
-          </w:tcPr>
-          <w:p>
-            <w:pPr>
-              <w:spacing w:after="0" w:before="0"/>
-            </w:pPr>
-            <w:r>
-              <w:rPr>
-                <w:rFonts w:ascii="Times New Roman" w:hAnsi="Times New Roman"/>
-                <w:sz w:val="20"/>
-              </w:rPr>
-              <w:t>exports</w:t>
-            </w:r>
-          </w:p>
-        </w:tc>
-        <w:tc>
-          <w:tcPr>
-            <w:tcW w:type="dxa" w:w="1872"/>
-          </w:tcPr>
-          <w:p>
-            <w:pPr>
-              <w:spacing w:after="0" w:before="0"/>
-            </w:pPr>
-            <w:r>
-              <w:rPr>
-                <w:rFonts w:ascii="Times New Roman" w:hAnsi="Times New Roman"/>
-                <w:sz w:val="20"/>
-              </w:rPr>
-              <w:t>2019-01-01</w:t>
-            </w:r>
-          </w:p>
-        </w:tc>
-        <w:tc>
-          <w:tcPr>
-            <w:tcW w:type="dxa" w:w="1872"/>
-          </w:tcPr>
-          <w:p>
-            <w:pPr>
-              <w:spacing w:after="0" w:before="0"/>
-            </w:pPr>
-            <w:r>
-              <w:rPr>
-                <w:rFonts w:ascii="Times New Roman" w:hAnsi="Times New Roman"/>
-                <w:sz w:val="20"/>
-              </w:rPr>
-              <w:t>-0.960</w:t>
-            </w:r>
-          </w:p>
-        </w:tc>
-        <w:tc>
-          <w:tcPr>
-            <w:tcW w:type="dxa" w:w="1872"/>
-          </w:tcPr>
-          <w:p>
-            <w:pPr>
-              <w:spacing w:after="0" w:before="0"/>
-            </w:pPr>
-            <w:r>
-              <w:rPr>
-                <w:rFonts w:ascii="Times New Roman" w:hAnsi="Times New Roman"/>
-                <w:sz w:val="20"/>
-              </w:rPr>
-              <w:t>0.365</w:t>
-            </w:r>
-          </w:p>
-        </w:tc>
-        <w:tc>
-          <w:tcPr>
-            <w:tcW w:type="dxa" w:w="1872"/>
-          </w:tcPr>
-          <w:p>
-            <w:pPr>
-              <w:spacing w:after="0" w:before="0"/>
-            </w:pPr>
-            <w:r>
-              <w:rPr>
-                <w:rFonts w:ascii="Times New Roman" w:hAnsi="Times New Roman"/>
-                <w:sz w:val="20"/>
-              </w:rPr>
-              <w:t>2736</w:t>
-            </w:r>
-          </w:p>
-        </w:tc>
-      </w:tr>
-      <w:tr>
-        <w:tc>
-          <w:tcPr>
-            <w:tcW w:type="dxa" w:w="1872"/>
-          </w:tcPr>
-          <w:p>
-            <w:pPr>
-              <w:spacing w:after="0" w:before="0"/>
-            </w:pPr>
-            <w:r>
-              <w:rPr>
-                <w:rFonts w:ascii="Times New Roman" w:hAnsi="Times New Roman"/>
-                <w:sz w:val="20"/>
-              </w:rPr>
-              <w:t>imports</w:t>
-            </w:r>
-          </w:p>
-        </w:tc>
-        <w:tc>
-          <w:tcPr>
-            <w:tcW w:type="dxa" w:w="1872"/>
-          </w:tcPr>
-          <w:p>
-            <w:pPr>
-              <w:spacing w:after="0" w:before="0"/>
-            </w:pPr>
-            <w:r>
-              <w:rPr>
-                <w:rFonts w:ascii="Times New Roman" w:hAnsi="Times New Roman"/>
-                <w:sz w:val="20"/>
-              </w:rPr>
-              <w:t>2019-01-01</w:t>
-            </w:r>
-          </w:p>
-        </w:tc>
-        <w:tc>
-          <w:tcPr>
-            <w:tcW w:type="dxa" w:w="1872"/>
-          </w:tcPr>
-          <w:p>
-            <w:pPr>
-              <w:spacing w:after="0" w:before="0"/>
-            </w:pPr>
-            <w:r>
-              <w:rPr>
-                <w:rFonts w:ascii="Times New Roman" w:hAnsi="Times New Roman"/>
-                <w:sz w:val="20"/>
-              </w:rPr>
-              <w:t>-0.142</w:t>
-            </w:r>
-          </w:p>
-        </w:tc>
-        <w:tc>
-          <w:tcPr>
-            <w:tcW w:type="dxa" w:w="1872"/>
-          </w:tcPr>
-          <w:p>
-            <w:pPr>
-              <w:spacing w:after="0" w:before="0"/>
-            </w:pPr>
-            <w:r>
-              <w:rPr>
-                <w:rFonts w:ascii="Times New Roman" w:hAnsi="Times New Roman"/>
-                <w:sz w:val="20"/>
-              </w:rPr>
-              <w:t>0.618</w:t>
-            </w:r>
-          </w:p>
-        </w:tc>
-        <w:tc>
-          <w:tcPr>
-            <w:tcW w:type="dxa" w:w="1872"/>
-          </w:tcPr>
-          <w:p>
-            <w:pPr>
-              <w:spacing w:after="0" w:before="0"/>
-            </w:pPr>
-            <w:r>
-              <w:rPr>
-                <w:rFonts w:ascii="Times New Roman" w:hAnsi="Times New Roman"/>
-                <w:sz w:val="20"/>
-              </w:rPr>
-              <w:t>2736</w:t>
+              <w:t>0.986</w:t>
             </w:r>
           </w:p>
         </w:tc>
       </w:tr>
     </w:tbl>
     <w:p/>
+    <w:p>
+      <w:r>
+        <w:t>Note: Clustered standard errors by NAICS3 in parentheses.  p &lt; 0.10,  p &lt; 0.05,  p &lt; 0.01. [18]</w:t>
+      </w:r>
+    </w:p>
     <w:p>
       <w:pPr>
         <w:pStyle w:val="Heading3"/>

</xml_diff>

<commit_message>
Add full model regression tables
</commit_message>
<xml_diff>
--- a/papers/2026/industry-responses-to-tariffs-partisanship/exports/paper_submission.docx
+++ b/papers/2026/industry-responses-to-tariffs-partisanship/exports/paper_submission.docx
@@ -624,6 +624,93 @@
                 <w:rFonts w:ascii="Times New Roman" w:hAnsi="Times New Roman"/>
                 <w:sz w:val="20"/>
               </w:rPr>
+              <w:t>Intercept</w:t>
+            </w:r>
+          </w:p>
+        </w:tc>
+        <w:tc>
+          <w:tcPr>
+            <w:tcW w:type="dxa" w:w="1872"/>
+          </w:tcPr>
+          <w:p>
+            <w:pPr>
+              <w:spacing w:after="0" w:before="0"/>
+            </w:pPr>
+            <w:r>
+              <w:rPr>
+                <w:rFonts w:ascii="Times New Roman" w:hAnsi="Times New Roman"/>
+                <w:sz w:val="20"/>
+              </w:rPr>
+              <w:t>0.172* (0.099)</w:t>
+            </w:r>
+          </w:p>
+        </w:tc>
+        <w:tc>
+          <w:tcPr>
+            <w:tcW w:type="dxa" w:w="1872"/>
+          </w:tcPr>
+          <w:p>
+            <w:pPr>
+              <w:spacing w:after="0" w:before="0"/>
+            </w:pPr>
+            <w:r>
+              <w:rPr>
+                <w:rFonts w:ascii="Times New Roman" w:hAnsi="Times New Roman"/>
+                <w:sz w:val="20"/>
+              </w:rPr>
+              <w:t>0.335* (0.104)</w:t>
+            </w:r>
+          </w:p>
+        </w:tc>
+        <w:tc>
+          <w:tcPr>
+            <w:tcW w:type="dxa" w:w="1872"/>
+          </w:tcPr>
+          <w:p>
+            <w:pPr>
+              <w:spacing w:after="0" w:before="0"/>
+            </w:pPr>
+            <w:r>
+              <w:rPr>
+                <w:rFonts w:ascii="Times New Roman" w:hAnsi="Times New Roman"/>
+                <w:sz w:val="20"/>
+              </w:rPr>
+              <w:t>0.565** (0.257)</w:t>
+            </w:r>
+          </w:p>
+        </w:tc>
+        <w:tc>
+          <w:tcPr>
+            <w:tcW w:type="dxa" w:w="1872"/>
+          </w:tcPr>
+          <w:p>
+            <w:pPr>
+              <w:spacing w:after="0" w:before="0"/>
+            </w:pPr>
+            <w:r>
+              <w:rPr>
+                <w:rFonts w:ascii="Times New Roman" w:hAnsi="Times New Roman"/>
+                <w:sz w:val="20"/>
+              </w:rPr>
+              <w:t>0.755** (0.299)</w:t>
+            </w:r>
+          </w:p>
+        </w:tc>
+      </w:tr>
+      <w:tr>
+        <w:tc>
+          <w:tcPr>
+            <w:tcW w:type="dxa" w:w="1872"/>
+          </w:tcPr>
+          <w:p>
+            <w:pPr>
+              <w:spacing w:after="0" w:before="0"/>
+            </w:pPr>
+            <w:r>
+              <w:rPr>
+                <w:rFonts w:ascii="Times New Roman" w:hAnsi="Times New Roman"/>
+                <w:sz w:val="20"/>
+              </w:rPr>
               <w:t>dem_share</w:t>
             </w:r>
           </w:p>
@@ -977,6 +1064,59 @@
                 <w:sz w:val="20"/>
               </w:rPr>
               <w:t>Exports WLS</w:t>
+            </w:r>
+          </w:p>
+        </w:tc>
+      </w:tr>
+      <w:tr>
+        <w:tc>
+          <w:tcPr>
+            <w:tcW w:type="dxa" w:w="3120"/>
+          </w:tcPr>
+          <w:p>
+            <w:pPr>
+              <w:spacing w:after="0" w:before="0"/>
+            </w:pPr>
+            <w:r>
+              <w:rPr>
+                <w:rFonts w:ascii="Times New Roman" w:hAnsi="Times New Roman"/>
+                <w:sz w:val="20"/>
+              </w:rPr>
+              <w:t>Intercept</w:t>
+            </w:r>
+          </w:p>
+        </w:tc>
+        <w:tc>
+          <w:tcPr>
+            <w:tcW w:type="dxa" w:w="3120"/>
+          </w:tcPr>
+          <w:p>
+            <w:pPr>
+              <w:spacing w:after="0" w:before="0"/>
+            </w:pPr>
+            <w:r>
+              <w:rPr>
+                <w:rFonts w:ascii="Times New Roman" w:hAnsi="Times New Roman"/>
+                <w:sz w:val="20"/>
+              </w:rPr>
+              <w:t>0.370* (0.107)</w:t>
+            </w:r>
+          </w:p>
+        </w:tc>
+        <w:tc>
+          <w:tcPr>
+            <w:tcW w:type="dxa" w:w="3120"/>
+          </w:tcPr>
+          <w:p>
+            <w:pPr>
+              <w:spacing w:after="0" w:before="0"/>
+            </w:pPr>
+            <w:r>
+              <w:rPr>
+                <w:rFonts w:ascii="Times New Roman" w:hAnsi="Times New Roman"/>
+                <w:sz w:val="20"/>
+              </w:rPr>
+              <w:t>0.985* (0.274)</w:t>
             </w:r>
           </w:p>
         </w:tc>

</xml_diff>